<commit_message>
inside MYbignumberFinish, has a Final project for MybigNumber, 51600104
</commit_message>
<xml_diff>
--- a/training/HoTanViet_51600104/ModelForPrograma.docx
+++ b/training/HoTanViet_51600104/ModelForPrograma.docx
@@ -22,6 +22,7 @@
     <w:p>
       <w:pPr>
         <w:rPr>
+          <w:rStyle w:val="Hyperlink"/>
           <w:sz w:val="40"/>
           <w:szCs w:val="40"/>
           <w:lang w:val="en-GB"/>
@@ -38,17 +39,126 @@
           <w:t>https://www.journaldev.com/1739/observer-design-pattern-in-java</w:t>
         </w:r>
       </w:hyperlink>
-    </w:p>
-    <w:p>
-      <w:pPr>
-        <w:rPr>
-          <w:sz w:val="40"/>
-          <w:szCs w:val="40"/>
-          <w:lang w:val="en-GB"/>
-        </w:rPr>
-      </w:pPr>
+      <w:r>
+        <w:rPr>
+          <w:rStyle w:val="Hyperlink"/>
+          <w:sz w:val="40"/>
+          <w:szCs w:val="40"/>
+          <w:lang w:val="en-GB"/>
+        </w:rPr>
+        <w:t xml:space="preserve"> </w:t>
+      </w:r>
+    </w:p>
+    <w:p>
+      <w:pPr>
+        <w:rPr>
+          <w:rStyle w:val="Hyperlink"/>
+          <w:sz w:val="40"/>
+          <w:szCs w:val="40"/>
+          <w:lang w:val="en-GB"/>
+        </w:rPr>
+      </w:pPr>
+    </w:p>
+    <w:p>
+      <w:pPr>
+        <w:rPr>
+          <w:rStyle w:val="Hyperlink"/>
+          <w:sz w:val="40"/>
+          <w:szCs w:val="40"/>
+          <w:lang w:val="en-GB"/>
+        </w:rPr>
+      </w:pPr>
+      <w:hyperlink r:id="rId5" w:history="1">
+        <w:r>
+          <w:rPr>
+            <w:rStyle w:val="Hyperlink"/>
+            <w:sz w:val="40"/>
+            <w:szCs w:val="40"/>
+            <w:lang w:val="en-GB"/>
+          </w:rPr>
+          <w:t>https://www.geeksforgeeks.org/observer-pattern-set-2-implementation/</w:t>
+        </w:r>
+      </w:hyperlink>
+    </w:p>
+    <w:p>
+      <w:pPr>
+        <w:rPr>
+          <w:rStyle w:val="Hyperlink"/>
+          <w:sz w:val="40"/>
+          <w:szCs w:val="40"/>
+          <w:lang w:val="en-GB"/>
+        </w:rPr>
+      </w:pPr>
+    </w:p>
+    <w:p>
+      <w:pPr>
+        <w:rPr>
+          <w:rStyle w:val="Hyperlink"/>
+          <w:sz w:val="40"/>
+          <w:szCs w:val="40"/>
+          <w:lang w:val="en-GB"/>
+        </w:rPr>
+      </w:pPr>
+      <w:hyperlink r:id="rId6" w:history="1">
+        <w:r>
+          <w:rPr>
+            <w:rStyle w:val="Hyperlink"/>
+            <w:sz w:val="40"/>
+            <w:szCs w:val="40"/>
+            <w:lang w:val="en-GB"/>
+          </w:rPr>
+          <w:t>https://sourcemaking.com/design_patterns/observer/java/1</w:t>
+        </w:r>
+      </w:hyperlink>
+    </w:p>
+    <w:p>
+      <w:pPr>
+        <w:rPr>
+          <w:rStyle w:val="Hyperlink"/>
+          <w:sz w:val="40"/>
+          <w:szCs w:val="40"/>
+          <w:lang w:val="en-GB"/>
+        </w:rPr>
+      </w:pPr>
+    </w:p>
+    <w:p>
+      <w:pPr>
+        <w:rPr>
+          <w:rStyle w:val="Hyperlink"/>
+          <w:sz w:val="40"/>
+          <w:szCs w:val="40"/>
+          <w:lang w:val="en-GB"/>
+        </w:rPr>
+      </w:pPr>
+      <w:r>
+        <w:rPr>
+          <w:rStyle w:val="Hyperlink"/>
+          <w:sz w:val="40"/>
+          <w:szCs w:val="40"/>
+          <w:lang w:val="en-GB"/>
+        </w:rPr>
+        <w:t>https://o7planning.org/vi/10205/abstract-class-va-interface-trong-java</w:t>
+      </w:r>
       <w:bookmarkStart w:id="0" w:name="_GoBack"/>
       <w:bookmarkEnd w:id="0"/>
+    </w:p>
+    <w:p>
+      <w:pPr>
+        <w:rPr>
+          <w:sz w:val="40"/>
+          <w:szCs w:val="40"/>
+          <w:lang w:val="en-GB"/>
+        </w:rPr>
+      </w:pPr>
+    </w:p>
+    <w:p>
+      <w:pPr>
+        <w:rPr>
+          <w:sz w:val="40"/>
+          <w:szCs w:val="40"/>
+          <w:lang w:val="en-GB"/>
+        </w:rPr>
+      </w:pPr>
     </w:p>
     <w:sectPr>
       <w:pgSz w:w="12240" w:h="15840"/>

</xml_diff>